<commit_message>
Fix calibration/data alignment issues and sync pipeline docs
</commit_message>
<xml_diff>
--- a/pipeline/Poster_Draft_PrivRL_to_VLA_v0_3_2026-02-15.docx
+++ b/pipeline/Poster_Draft_PrivRL_to_VLA_v0_3_2026-02-15.docx
@@ -177,6 +177,18 @@
     <w:p>
       <w:r>
         <w:t>Sim-real validated constants in this run: WHEEL_RADIUS=0.049m, BASE_RADIUS=0.1085m, LIN_SCALE=1.0166, ANG_SCALE=1.2360, WZ_SIGN=-1.0.</w:t>
+      </w:r>
+    </w:p>
+    <w:p>
+      <w:pPr/>
+      <w:r>
+        <w:t>Supplementary check: sim_real_calibration_test.py validates pose-level distance/rotation only; deployment Go/NoGo is finalized by tune_sim_dynamics.py + replay_in_sim.py + check_calibration_gate.py.</w:t>
+      </w:r>
+    </w:p>
+    <w:p>
+      <w:pPr/>
+      <w:r>
+        <w:t>Synchronization: with AUTO_LOAD_COMP_FROM_DYNAMICS=True, sim_real_calibration_test.py first loads command_transform from calibration/tuned_dynamics.json and falls back to hardcoded constants if missing.</w:t>
       </w:r>
     </w:p>
     <w:p>

</xml_diff>

<commit_message>
Update post-calibration pipeline docs and deployment action bridge
</commit_message>
<xml_diff>
--- a/pipeline/Poster_Draft_PrivRL_to_VLA_v0_3_2026-02-15.docx
+++ b/pipeline/Poster_Draft_PrivRL_to_VLA_v0_3_2026-02-15.docx
@@ -1190,6 +1190,43 @@
         <w:t>• π0Fast / Isaac-GR00T docs</w:t>
       </w:r>
     </w:p>
+    <w:p>
+      <w:r>
+        <w:br w:type="page"/>
+      </w:r>
+    </w:p>
+    <w:p>
+      <w:pPr>
+        <w:pStyle w:val="Heading2"/>
+      </w:pPr>
+      <w:r>
+        <w:t>v8 업데이트 (2026-02-18)</w:t>
+      </w:r>
+    </w:p>
+    <w:p>
+      <w:pPr>
+        <w:pStyle w:val="ListBullet"/>
+      </w:pPr>
+      <w:r>
+        <w:t>collect_demos.py (physics multi-object)에서 episode instruction을 활성 물체명 기반으로 저장합니다.</w:t>
+      </w:r>
+    </w:p>
+    <w:p>
+      <w:pPr>
+        <w:pStyle w:val="ListBullet"/>
+      </w:pPr>
+      <w:r>
+        <w:t>HDF5 메타데이터에 final_object_dist를 기본 최종 거리로 저장하며, final_dist는 하위호환 alias로 유지합니다.</w:t>
+      </w:r>
+    </w:p>
+    <w:p>
+      <w:pPr>
+        <w:pStyle w:val="ListBullet"/>
+      </w:pPr>
+      <w:r>
+        <w:t>deploy_vla_action_bridge.py를 추가해 VLA action(9D) -&gt; sim denorm -&gt; sim_to_real -&gt; arm limit 매핑 체인을 한 번에 검증할 수 있습니다.</w:t>
+      </w:r>
+    </w:p>
     <w:sectPr>
       <w:pgSz w:w="12240" w:h="15840"/>
       <w:pgMar w:top="1440" w:right="1800" w:bottom="1440" w:left="1800" w:header="720" w:footer="720" w:gutter="0"/>

</xml_diff>